<commit_message>
Project Plan and GANTT
Final project plan ready for submission, to include GANTT chart for project progress.
</commit_message>
<xml_diff>
--- a/SubmissionDocs/40128955_ProblemSpecification_draft.docx
+++ b/SubmissionDocs/40128955_ProblemSpecification_draft.docx
@@ -1400,6 +1400,13 @@
           <w:szCs w:val="20"/>
         </w:rPr>
         <w:t xml:space="preserve"> 5</w:t>
+      </w:r>
+      <w:r>
+        <w:rPr>
+          <w:sz w:val="20"/>
+          <w:szCs w:val="20"/>
+        </w:rPr>
+        <w:t xml:space="preserve"> used for structure of pages.</w:t>
       </w:r>
     </w:p>
     <w:p>
@@ -2742,6 +2749,26 @@
       <w:pPr>
         <w:pStyle w:val="ListParagraph"/>
         <w:numPr>
+          <w:ilvl w:val="2"/>
+          <w:numId w:val="1"/>
+        </w:numPr>
+        <w:rPr>
+          <w:sz w:val="20"/>
+          <w:szCs w:val="20"/>
+        </w:rPr>
+      </w:pPr>
+      <w:r>
+        <w:rPr>
+          <w:sz w:val="20"/>
+          <w:szCs w:val="20"/>
+        </w:rPr>
+        <w:t>Good API documentation available.</w:t>
+      </w:r>
+    </w:p>
+    <w:p>
+      <w:pPr>
+        <w:pStyle w:val="ListParagraph"/>
+        <w:numPr>
           <w:ilvl w:val="0"/>
           <w:numId w:val="1"/>
         </w:numPr>
@@ -2777,6 +2804,168 @@
         </w:rPr>
         <w:t>React or React Native</w:t>
       </w:r>
+      <w:r>
+        <w:rPr>
+          <w:sz w:val="20"/>
+          <w:szCs w:val="20"/>
+        </w:rPr>
+        <w:t xml:space="preserve"> for Front End UI</w:t>
+      </w:r>
+    </w:p>
+    <w:p>
+      <w:pPr>
+        <w:pStyle w:val="ListParagraph"/>
+        <w:numPr>
+          <w:ilvl w:val="2"/>
+          <w:numId w:val="1"/>
+        </w:numPr>
+        <w:rPr>
+          <w:sz w:val="20"/>
+          <w:szCs w:val="20"/>
+        </w:rPr>
+      </w:pPr>
+      <w:r>
+        <w:rPr>
+          <w:sz w:val="20"/>
+          <w:szCs w:val="20"/>
+        </w:rPr>
+        <w:t>React is a Java Script library rather than framework, allows for the creation of reusable components for the app front end.</w:t>
+      </w:r>
+    </w:p>
+    <w:p>
+      <w:pPr>
+        <w:pStyle w:val="ListParagraph"/>
+        <w:numPr>
+          <w:ilvl w:val="2"/>
+          <w:numId w:val="1"/>
+        </w:numPr>
+        <w:rPr>
+          <w:sz w:val="20"/>
+          <w:szCs w:val="20"/>
+        </w:rPr>
+      </w:pPr>
+      <w:r>
+        <w:rPr>
+          <w:sz w:val="20"/>
+          <w:szCs w:val="20"/>
+        </w:rPr>
+        <w:t>High speed and good performance due to the virtual DOM (</w:t>
+      </w:r>
+      <w:hyperlink r:id="rId20" w:history="1">
+        <w:r>
+          <w:rPr>
+            <w:rStyle w:val="Hyperlink"/>
+            <w:sz w:val="20"/>
+            <w:szCs w:val="20"/>
+          </w:rPr>
+          <w:t>https://massivepixel.io/blog/react-advantages-disadvantages/</w:t>
+        </w:r>
+      </w:hyperlink>
+      <w:r>
+        <w:rPr>
+          <w:sz w:val="20"/>
+          <w:szCs w:val="20"/>
+        </w:rPr>
+        <w:t>)</w:t>
+      </w:r>
+      <w:r>
+        <w:rPr>
+          <w:sz w:val="20"/>
+          <w:szCs w:val="20"/>
+        </w:rPr>
+        <w:t>.</w:t>
+      </w:r>
+    </w:p>
+    <w:p>
+      <w:pPr>
+        <w:pStyle w:val="ListParagraph"/>
+        <w:numPr>
+          <w:ilvl w:val="2"/>
+          <w:numId w:val="1"/>
+        </w:numPr>
+        <w:rPr>
+          <w:sz w:val="20"/>
+          <w:szCs w:val="20"/>
+        </w:rPr>
+      </w:pPr>
+      <w:r>
+        <w:rPr>
+          <w:sz w:val="20"/>
+          <w:szCs w:val="20"/>
+        </w:rPr>
+        <w:t>Allows for quick iterations of product and should make responding to client requests for edits more straight forward.</w:t>
+      </w:r>
+    </w:p>
+    <w:p>
+      <w:pPr>
+        <w:pStyle w:val="ListParagraph"/>
+        <w:numPr>
+          <w:ilvl w:val="2"/>
+          <w:numId w:val="1"/>
+        </w:numPr>
+        <w:rPr>
+          <w:sz w:val="20"/>
+          <w:szCs w:val="20"/>
+        </w:rPr>
+      </w:pPr>
+      <w:r>
+        <w:rPr>
+          <w:sz w:val="20"/>
+          <w:szCs w:val="20"/>
+        </w:rPr>
+        <w:t>Search Engine Optimisation friendly (</w:t>
+      </w:r>
+      <w:hyperlink r:id="rId21" w:history="1">
+        <w:r>
+          <w:rPr>
+            <w:rStyle w:val="Hyperlink"/>
+            <w:sz w:val="20"/>
+            <w:szCs w:val="20"/>
+          </w:rPr>
+          <w:t>https://www.javatpoint.com/pros-and-cons-of-react</w:t>
+        </w:r>
+      </w:hyperlink>
+      <w:r>
+        <w:rPr>
+          <w:sz w:val="20"/>
+          <w:szCs w:val="20"/>
+        </w:rPr>
+        <w:t>)</w:t>
+      </w:r>
+      <w:r>
+        <w:rPr>
+          <w:sz w:val="20"/>
+          <w:szCs w:val="20"/>
+        </w:rPr>
+        <w:t xml:space="preserve">, </w:t>
+      </w:r>
+      <w:r>
+        <w:rPr>
+          <w:sz w:val="20"/>
+          <w:szCs w:val="20"/>
+        </w:rPr>
+        <w:t>comes in handy for making people aware the product exists.</w:t>
+      </w:r>
+    </w:p>
+    <w:p>
+      <w:pPr>
+        <w:pStyle w:val="ListParagraph"/>
+        <w:numPr>
+          <w:ilvl w:val="2"/>
+          <w:numId w:val="1"/>
+        </w:numPr>
+        <w:rPr>
+          <w:sz w:val="20"/>
+          <w:szCs w:val="20"/>
+        </w:rPr>
+      </w:pPr>
+      <w:r>
+        <w:rPr>
+          <w:sz w:val="20"/>
+          <w:szCs w:val="20"/>
+        </w:rPr>
+        <w:t>Updates are carried out regularly, keeping things up to date with modern standards.</w:t>
+      </w:r>
     </w:p>
     <w:p>
       <w:pPr>
@@ -2815,6 +3004,7 @@
           <w:sz w:val="20"/>
           <w:szCs w:val="20"/>
         </w:rPr>
+        <w:lastRenderedPageBreak/>
         <w:t>Open-source framework that is designed to be mobile-friendly. As this project will be developed “mobile-first” this seems to be appropriate.</w:t>
       </w:r>
     </w:p>
@@ -2939,13 +3129,6 @@
         </w:rPr>
         <w:t>Server-side</w:t>
       </w:r>
-      <w:r>
-        <w:rPr>
-          <w:sz w:val="20"/>
-          <w:szCs w:val="20"/>
-        </w:rPr>
-        <w:t xml:space="preserve"> – three main options.</w:t>
-      </w:r>
     </w:p>
     <w:p>
       <w:pPr>
@@ -2964,7 +3147,7 @@
           <w:sz w:val="20"/>
           <w:szCs w:val="20"/>
         </w:rPr>
-        <w:t>PHP</w:t>
+        <w:t>Node JS</w:t>
       </w:r>
     </w:p>
     <w:p>
@@ -2984,7 +3167,105 @@
           <w:sz w:val="20"/>
           <w:szCs w:val="20"/>
         </w:rPr>
-        <w:t xml:space="preserve">PHP </w:t>
+        <w:t>Runtime environment for Java Script, allowing it to be used on the server-side.</w:t>
+      </w:r>
+    </w:p>
+    <w:p>
+      <w:pPr>
+        <w:pStyle w:val="ListParagraph"/>
+        <w:numPr>
+          <w:ilvl w:val="2"/>
+          <w:numId w:val="1"/>
+        </w:numPr>
+        <w:rPr>
+          <w:sz w:val="20"/>
+          <w:szCs w:val="20"/>
+        </w:rPr>
+      </w:pPr>
+      <w:r>
+        <w:rPr>
+          <w:sz w:val="20"/>
+          <w:szCs w:val="20"/>
+        </w:rPr>
+        <w:t>Developing full stack in Java Script gives certain benefits such as high speed, good performance and good efficiency</w:t>
+      </w:r>
+      <w:r>
+        <w:rPr>
+          <w:sz w:val="20"/>
+          <w:szCs w:val="20"/>
+        </w:rPr>
+        <w:t xml:space="preserve"> (</w:t>
+      </w:r>
+      <w:hyperlink r:id="rId22" w:history="1">
+        <w:r>
+          <w:rPr>
+            <w:rStyle w:val="Hyperlink"/>
+            <w:sz w:val="20"/>
+            <w:szCs w:val="20"/>
+          </w:rPr>
+          <w:t>https://www.altexsoft.com/blog/engineering/the-good-and-the-bad-of-node-js-web-app-development/</w:t>
+        </w:r>
+      </w:hyperlink>
+      <w:r>
+        <w:rPr>
+          <w:sz w:val="20"/>
+          <w:szCs w:val="20"/>
+        </w:rPr>
+        <w:t>)</w:t>
+      </w:r>
+      <w:r>
+        <w:rPr>
+          <w:sz w:val="20"/>
+          <w:szCs w:val="20"/>
+        </w:rPr>
+        <w:t>.</w:t>
+      </w:r>
+      <w:r>
+        <w:rPr>
+          <w:sz w:val="20"/>
+          <w:szCs w:val="20"/>
+        </w:rPr>
+        <w:t xml:space="preserve"> </w:t>
+      </w:r>
+    </w:p>
+    <w:p>
+      <w:pPr>
+        <w:pStyle w:val="ListParagraph"/>
+        <w:numPr>
+          <w:ilvl w:val="2"/>
+          <w:numId w:val="1"/>
+        </w:numPr>
+        <w:rPr>
+          <w:sz w:val="20"/>
+          <w:szCs w:val="20"/>
+        </w:rPr>
+      </w:pPr>
+      <w:r>
+        <w:rPr>
+          <w:sz w:val="20"/>
+          <w:szCs w:val="20"/>
+        </w:rPr>
+        <w:t xml:space="preserve">Can use Express JS framework alongside, although many other options available too. </w:t>
+      </w:r>
+    </w:p>
+    <w:p>
+      <w:pPr>
+        <w:pStyle w:val="ListParagraph"/>
+        <w:numPr>
+          <w:ilvl w:val="0"/>
+          <w:numId w:val="1"/>
+        </w:numPr>
+        <w:rPr>
+          <w:sz w:val="20"/>
+          <w:szCs w:val="20"/>
+        </w:rPr>
+      </w:pPr>
+      <w:r>
+        <w:rPr>
+          <w:sz w:val="20"/>
+          <w:szCs w:val="20"/>
+        </w:rPr>
+        <w:t>Database</w:t>
       </w:r>
     </w:p>
     <w:p>
@@ -3004,7 +3285,47 @@
           <w:sz w:val="20"/>
           <w:szCs w:val="20"/>
         </w:rPr>
-        <w:t>Java Script</w:t>
+        <w:t>MySQL</w:t>
+      </w:r>
+    </w:p>
+    <w:p>
+      <w:pPr>
+        <w:pStyle w:val="ListParagraph"/>
+        <w:numPr>
+          <w:ilvl w:val="2"/>
+          <w:numId w:val="1"/>
+        </w:numPr>
+        <w:rPr>
+          <w:sz w:val="20"/>
+          <w:szCs w:val="20"/>
+        </w:rPr>
+      </w:pPr>
+      <w:r>
+        <w:rPr>
+          <w:sz w:val="20"/>
+          <w:szCs w:val="20"/>
+        </w:rPr>
+        <w:t>Widely used legacy system with syntax I am somewhat familiar with already.</w:t>
+      </w:r>
+    </w:p>
+    <w:p>
+      <w:pPr>
+        <w:pStyle w:val="ListParagraph"/>
+        <w:numPr>
+          <w:ilvl w:val="2"/>
+          <w:numId w:val="1"/>
+        </w:numPr>
+        <w:rPr>
+          <w:sz w:val="20"/>
+          <w:szCs w:val="20"/>
+        </w:rPr>
+      </w:pPr>
+      <w:r>
+        <w:rPr>
+          <w:sz w:val="20"/>
+          <w:szCs w:val="20"/>
+        </w:rPr>
+        <w:t>Secure Socket Layer makes transmitted data well protected.</w:t>
       </w:r>
     </w:p>
     <w:p>
@@ -3024,28 +3345,47 @@
           <w:sz w:val="20"/>
           <w:szCs w:val="20"/>
         </w:rPr>
-        <w:lastRenderedPageBreak/>
-        <w:t>Python</w:t>
-      </w:r>
-    </w:p>
-    <w:p>
-      <w:pPr>
-        <w:pStyle w:val="ListParagraph"/>
-        <w:numPr>
-          <w:ilvl w:val="0"/>
-          <w:numId w:val="1"/>
-        </w:numPr>
-        <w:rPr>
-          <w:sz w:val="20"/>
-          <w:szCs w:val="20"/>
-        </w:rPr>
-      </w:pPr>
-      <w:r>
-        <w:rPr>
-          <w:sz w:val="20"/>
-          <w:szCs w:val="20"/>
-        </w:rPr>
-        <w:t>Database</w:t>
+        <w:t>Mongo DB</w:t>
+      </w:r>
+    </w:p>
+    <w:p>
+      <w:pPr>
+        <w:pStyle w:val="ListParagraph"/>
+        <w:numPr>
+          <w:ilvl w:val="2"/>
+          <w:numId w:val="1"/>
+        </w:numPr>
+        <w:rPr>
+          <w:sz w:val="20"/>
+          <w:szCs w:val="20"/>
+        </w:rPr>
+      </w:pPr>
+      <w:r>
+        <w:rPr>
+          <w:sz w:val="20"/>
+          <w:szCs w:val="20"/>
+        </w:rPr>
+        <w:t xml:space="preserve">No SQL database – that is rather than a relational data system as with MySQL, Mongo DB is an object-based system that employs the use of JSON objects. </w:t>
+      </w:r>
+    </w:p>
+    <w:p>
+      <w:pPr>
+        <w:pStyle w:val="ListParagraph"/>
+        <w:numPr>
+          <w:ilvl w:val="2"/>
+          <w:numId w:val="1"/>
+        </w:numPr>
+        <w:rPr>
+          <w:sz w:val="20"/>
+          <w:szCs w:val="20"/>
+        </w:rPr>
+      </w:pPr>
+      <w:r>
+        <w:rPr>
+          <w:sz w:val="20"/>
+          <w:szCs w:val="20"/>
+        </w:rPr>
+        <w:t>More flexible when it comes to searching for data and building a dataset.</w:t>
       </w:r>
     </w:p>
     <w:p>
@@ -3065,7 +3405,34 @@
           <w:sz w:val="20"/>
           <w:szCs w:val="20"/>
         </w:rPr>
-        <w:t>My SQL</w:t>
+        <w:t>Both are support Java Script server-side technology.</w:t>
+      </w:r>
+      <w:r>
+        <w:rPr>
+          <w:sz w:val="20"/>
+          <w:szCs w:val="20"/>
+        </w:rPr>
+        <w:t xml:space="preserve"> MySQL seems more appropriate for high traffic sites that require high levels of security. Mongo DB is said to be more applicable for sites with an analytical focus.</w:t>
+      </w:r>
+    </w:p>
+    <w:p>
+      <w:pPr>
+        <w:pStyle w:val="ListParagraph"/>
+        <w:numPr>
+          <w:ilvl w:val="1"/>
+          <w:numId w:val="1"/>
+        </w:numPr>
+        <w:rPr>
+          <w:sz w:val="20"/>
+          <w:szCs w:val="20"/>
+        </w:rPr>
+      </w:pPr>
+      <w:r>
+        <w:rPr>
+          <w:sz w:val="20"/>
+          <w:szCs w:val="20"/>
+        </w:rPr>
+        <w:t>As for which is better, MongoDB being part of the MERN stack containing React may be more appropriate, despite the steeper learning curve having never used it before.</w:t>
       </w:r>
     </w:p>
     <w:p>
@@ -3136,9 +3503,9 @@
           <w:szCs w:val="20"/>
         </w:rPr>
         <w:drawing>
-          <wp:inline distT="0" distB="0" distL="0" distR="0" wp14:anchorId="08C8D366" wp14:editId="524558CC">
-            <wp:extent cx="5733602" cy="3434400"/>
-            <wp:effectExtent l="0" t="0" r="0" b="0"/>
+          <wp:inline distT="0" distB="0" distL="0" distR="0" wp14:anchorId="5B96935E" wp14:editId="1E085290">
+            <wp:extent cx="5731510" cy="2699385"/>
+            <wp:effectExtent l="0" t="0" r="0" b="5715"/>
             <wp:docPr id="1" name="Picture 1" descr="Chart&#10;&#10;Description automatically generated"/>
             <wp:cNvGraphicFramePr>
               <a:graphicFrameLocks xmlns:a="http://schemas.openxmlformats.org/drawingml/2006/main" noChangeAspect="1"/>
@@ -3150,27 +3517,20 @@
                     <pic:cNvPr id="1" name="Picture 1" descr="Chart&#10;&#10;Description automatically generated"/>
                     <pic:cNvPicPr/>
                   </pic:nvPicPr>
-                  <pic:blipFill rotWithShape="1">
-                    <a:blip r:embed="rId20"/>
-                    <a:srcRect t="1340"/>
-                    <a:stretch/>
+                  <pic:blipFill>
+                    <a:blip r:embed="rId23"/>
+                    <a:stretch>
+                      <a:fillRect/>
+                    </a:stretch>
                   </pic:blipFill>
-                  <pic:spPr bwMode="auto">
+                  <pic:spPr>
                     <a:xfrm>
                       <a:off x="0" y="0"/>
-                      <a:ext cx="5733602" cy="3434400"/>
+                      <a:ext cx="5731510" cy="2699385"/>
                     </a:xfrm>
                     <a:prstGeom prst="rect">
                       <a:avLst/>
                     </a:prstGeom>
-                    <a:ln>
-                      <a:noFill/>
-                    </a:ln>
-                    <a:extLst>
-                      <a:ext uri="{53640926-AAD7-44D8-BBD7-CCE9431645EC}">
-                        <a14:shadowObscured xmlns:a14="http://schemas.microsoft.com/office/drawing/2010/main"/>
-                      </a:ext>
-                    </a:extLst>
                   </pic:spPr>
                 </pic:pic>
               </a:graphicData>
@@ -3188,7 +3548,7 @@
       </w:pPr>
     </w:p>
     <w:sectPr>
-      <w:headerReference w:type="default" r:id="rId21"/>
+      <w:headerReference w:type="default" r:id="rId24"/>
       <w:pgSz w:w="11906" w:h="16838"/>
       <w:pgMar w:top="1440" w:right="1440" w:bottom="1440" w:left="1440" w:header="708" w:footer="708" w:gutter="0"/>
       <w:cols w:space="708"/>

</xml_diff>

<commit_message>
Changes to problem spec
</commit_message>
<xml_diff>
--- a/SubmissionDocs/40128955_ProblemSpecification_draft.docx
+++ b/SubmissionDocs/40128955_ProblemSpecification_draft.docx
@@ -3,6 +3,9 @@
 <w:document xmlns:wpc="http://schemas.microsoft.com/office/word/2010/wordprocessingCanvas" xmlns:cx="http://schemas.microsoft.com/office/drawing/2014/chartex" xmlns:cx1="http://schemas.microsoft.com/office/drawing/2015/9/8/chartex" xmlns:cx2="http://schemas.microsoft.com/office/drawing/2015/10/21/chartex" xmlns:cx3="http://schemas.microsoft.com/office/drawing/2016/5/9/chartex" xmlns:cx4="http://schemas.microsoft.com/office/drawing/2016/5/10/chartex" xmlns:cx5="http://schemas.microsoft.com/office/drawing/2016/5/11/chartex" xmlns:cx6="http://schemas.microsoft.com/office/drawing/2016/5/12/chartex" xmlns:cx7="http://schemas.microsoft.com/office/drawing/2016/5/13/chartex" xmlns:cx8="http://schemas.microsoft.com/office/drawing/2016/5/14/chartex" xmlns:mc="http://schemas.openxmlformats.org/markup-compatibility/2006" xmlns:aink="http://schemas.microsoft.com/office/drawing/2016/ink" xmlns:am3d="http://schemas.microsoft.com/office/drawing/2017/model3d" xmlns:o="urn:schemas-microsoft-com:office:office" xmlns:oel="http://schemas.microsoft.com/office/2019/extlst" xmlns:r="http://schemas.openxmlformats.org/officeDocument/2006/relationships" xmlns:m="http://schemas.openxmlformats.org/officeDocument/2006/math" xmlns:v="urn:schemas-microsoft-com:vml" xmlns:wp14="http://schemas.microsoft.com/office/word/2010/wordprocessingDrawing" xmlns:wp="http://schemas.openxmlformats.org/drawingml/2006/wordprocessingDrawing" xmlns:w10="urn:schemas-microsoft-com:office:word" xmlns:w="http://schemas.openxmlformats.org/wordprocessingml/2006/main" xmlns:w14="http://schemas.microsoft.com/office/word/2010/wordml" xmlns:w15="http://schemas.microsoft.com/office/word/2012/wordml" xmlns:w16cex="http://schemas.microsoft.com/office/word/2018/wordml/cex" xmlns:w16cid="http://schemas.microsoft.com/office/word/2016/wordml/cid" xmlns:w16="http://schemas.microsoft.com/office/word/2018/wordml" xmlns:w16sdtdh="http://schemas.microsoft.com/office/word/2020/wordml/sdtdatahash" xmlns:w16se="http://schemas.microsoft.com/office/word/2015/wordml/symex" xmlns:wpg="http://schemas.microsoft.com/office/word/2010/wordprocessingGroup" xmlns:wpi="http://schemas.microsoft.com/office/word/2010/wordprocessingInk" xmlns:wne="http://schemas.microsoft.com/office/word/2006/wordml" xmlns:wps="http://schemas.microsoft.com/office/word/2010/wordprocessingShape" mc:Ignorable="w14 w15 w16se w16cid w16 w16cex w16sdtdh wp14">
   <w:body>
     <w:p>
+      <w:r>
+        <w:t>33</w:t>
+      </w:r>
       <w:r>
         <w:t>Problem Specification – Causeway Coast &amp; Glens Interactive Web Mapping (GIS)</w:t>
       </w:r>
@@ -418,28 +421,7 @@
           <w:sz w:val="20"/>
           <w:szCs w:val="20"/>
         </w:rPr>
-        <w:t>There is limited</w:t>
-      </w:r>
-      <w:r>
-        <w:rPr>
-          <w:sz w:val="20"/>
-          <w:szCs w:val="20"/>
-        </w:rPr>
-        <w:t>, in-depth</w:t>
-      </w:r>
-      <w:r>
-        <w:rPr>
-          <w:sz w:val="20"/>
-          <w:szCs w:val="20"/>
-        </w:rPr>
-        <w:t xml:space="preserve"> information</w:t>
-      </w:r>
-      <w:r>
-        <w:rPr>
-          <w:sz w:val="20"/>
-          <w:szCs w:val="20"/>
-        </w:rPr>
-        <w:t xml:space="preserve">, that is easily accessible </w:t>
+        <w:t xml:space="preserve">There is limited, in-depth information, that is easily accessible </w:t>
       </w:r>
       <w:r>
         <w:rPr>
@@ -636,7 +618,7 @@
         </w:rPr>
         <w:t>). The COVID-19 pandemic saw significantly fewer tourists visit. Given that pre-pandemic tourism contributed £1bn to the NI economy (</w:t>
       </w:r>
-      <w:hyperlink r:id="rId13" w:history="1">
+      <w:hyperlink r:id="rId13" w:anchor=":~:text=NI%20Annual%20Tourism%20Performance%202019,-The%20latest%20Northern&amp;text=The%20NISRA%20report%20points%20towards,spend%20when%20compared%20to%202018" w:history="1">
         <w:r>
           <w:rPr>
             <w:rStyle w:val="Hyperlink"/>
@@ -1721,6 +1703,7 @@
       </w:pPr>
       <w:r>
         <w:rPr>
+          <w:noProof/>
           <w:sz w:val="20"/>
           <w:szCs w:val="20"/>
         </w:rPr>
@@ -1840,21 +1823,7 @@
           <w:sz w:val="20"/>
           <w:szCs w:val="20"/>
         </w:rPr>
-        <w:t>requirements for design aspects so initial thoughts are with the c</w:t>
-      </w:r>
-      <w:r>
-        <w:rPr>
-          <w:sz w:val="20"/>
-          <w:szCs w:val="20"/>
-        </w:rPr>
-        <w:t>urrent colour palette for CCG site</w:t>
-      </w:r>
-      <w:r>
-        <w:rPr>
-          <w:sz w:val="20"/>
-          <w:szCs w:val="20"/>
-        </w:rPr>
-        <w:t xml:space="preserve"> in mind. </w:t>
+        <w:t xml:space="preserve">requirements for design aspects so initial thoughts are with the current colour palette for CCG site in mind. </w:t>
       </w:r>
       <w:r>
         <w:rPr>
@@ -3025,14 +2994,7 @@
           <w:sz w:val="20"/>
           <w:szCs w:val="20"/>
         </w:rPr>
-        <w:t xml:space="preserve">Works seamlessly with </w:t>
-      </w:r>
-      <w:r>
-        <w:rPr>
-          <w:sz w:val="20"/>
-          <w:szCs w:val="20"/>
-        </w:rPr>
-        <w:t xml:space="preserve">Open Street Maps, with an </w:t>
+        <w:t xml:space="preserve">Works seamlessly with Open Street Maps, with an </w:t>
       </w:r>
       <w:r>
         <w:rPr>
@@ -3499,6 +3461,7 @@
       </w:pPr>
       <w:r>
         <w:rPr>
+          <w:noProof/>
           <w:sz w:val="20"/>
           <w:szCs w:val="20"/>
         </w:rPr>

</xml_diff>